<commit_message>
Upload all pdfs. Note paper is now on Overleaf.
</commit_message>
<xml_diff>
--- a/Paper/Submission/AEJMacro/Disclosure Statement AKU.docx
+++ b/Paper/Submission/AEJMacro/Disclosure Statement AKU.docx
@@ -1,6 +1,6 @@
 
 <file path=word/document.xml><?xml version="1.0" encoding="utf-8"?>
-<w:document xmlns:wpc="http://schemas.microsoft.com/office/word/2010/wordprocessingCanvas" xmlns:cx="http://schemas.microsoft.com/office/drawing/2014/chartex" xmlns:cx1="http://schemas.microsoft.com/office/drawing/2015/9/8/chartex" xmlns:cx2="http://schemas.microsoft.com/office/drawing/2015/10/21/chartex" xmlns:cx3="http://schemas.microsoft.com/office/drawing/2016/5/9/chartex" xmlns:cx4="http://schemas.microsoft.com/office/drawing/2016/5/10/chartex" xmlns:cx5="http://schemas.microsoft.com/office/drawing/2016/5/11/chartex" xmlns:cx6="http://schemas.microsoft.com/office/drawing/2016/5/12/chartex" xmlns:cx7="http://schemas.microsoft.com/office/drawing/2016/5/13/chartex" xmlns:cx8="http://schemas.microsoft.com/office/drawing/2016/5/14/chartex" xmlns:mc="http://schemas.openxmlformats.org/markup-compatibility/2006" xmlns:aink="http://schemas.microsoft.com/office/drawing/2016/ink" xmlns:am3d="http://schemas.microsoft.com/office/drawing/2017/model3d" xmlns:o="urn:schemas-microsoft-com:office:office" xmlns:r="http://schemas.openxmlformats.org/officeDocument/2006/relationships" xmlns:m="http://schemas.openxmlformats.org/officeDocument/2006/math" xmlns:v="urn:schemas-microsoft-com:vml" xmlns:wp14="http://schemas.microsoft.com/office/word/2010/wordprocessingDrawing" xmlns:wp="http://schemas.openxmlformats.org/drawingml/2006/wordprocessingDrawing" xmlns:w10="urn:schemas-microsoft-com:office:word" xmlns:w="http://schemas.openxmlformats.org/wordprocessingml/2006/main" xmlns:w14="http://schemas.microsoft.com/office/word/2010/wordml" xmlns:w15="http://schemas.microsoft.com/office/word/2012/wordml" xmlns:w16cex="http://schemas.microsoft.com/office/word/2018/wordml/cex" xmlns:w16cid="http://schemas.microsoft.com/office/word/2016/wordml/cid" xmlns:w16="http://schemas.microsoft.com/office/word/2018/wordml" xmlns:w16se="http://schemas.microsoft.com/office/word/2015/wordml/symex" xmlns:wpg="http://schemas.microsoft.com/office/word/2010/wordprocessingGroup" xmlns:wpi="http://schemas.microsoft.com/office/word/2010/wordprocessingInk" xmlns:wne="http://schemas.microsoft.com/office/word/2006/wordml" xmlns:wps="http://schemas.microsoft.com/office/word/2010/wordprocessingShape" mc:Ignorable="w14 w15 w16se w16cid w16 w16cex wp14">
+<w:document xmlns:wpc="http://schemas.microsoft.com/office/word/2010/wordprocessingCanvas" xmlns:cx="http://schemas.microsoft.com/office/drawing/2014/chartex" xmlns:cx1="http://schemas.microsoft.com/office/drawing/2015/9/8/chartex" xmlns:cx2="http://schemas.microsoft.com/office/drawing/2015/10/21/chartex" xmlns:cx3="http://schemas.microsoft.com/office/drawing/2016/5/9/chartex" xmlns:cx4="http://schemas.microsoft.com/office/drawing/2016/5/10/chartex" xmlns:cx5="http://schemas.microsoft.com/office/drawing/2016/5/11/chartex" xmlns:cx6="http://schemas.microsoft.com/office/drawing/2016/5/12/chartex" xmlns:cx7="http://schemas.microsoft.com/office/drawing/2016/5/13/chartex" xmlns:cx8="http://schemas.microsoft.com/office/drawing/2016/5/14/chartex" xmlns:mc="http://schemas.openxmlformats.org/markup-compatibility/2006" xmlns:aink="http://schemas.microsoft.com/office/drawing/2016/ink" xmlns:am3d="http://schemas.microsoft.com/office/drawing/2017/model3d" xmlns:o="urn:schemas-microsoft-com:office:office" xmlns:r="http://schemas.openxmlformats.org/officeDocument/2006/relationships" xmlns:m="http://schemas.openxmlformats.org/officeDocument/2006/math" xmlns:v="urn:schemas-microsoft-com:vml" xmlns:wp14="http://schemas.microsoft.com/office/word/2010/wordprocessingDrawing" xmlns:wp="http://schemas.openxmlformats.org/drawingml/2006/wordprocessingDrawing" xmlns:w10="urn:schemas-microsoft-com:office:word" xmlns:w="http://schemas.openxmlformats.org/wordprocessingml/2006/main" xmlns:w14="http://schemas.microsoft.com/office/word/2010/wordml" xmlns:w15="http://schemas.microsoft.com/office/word/2012/wordml" xmlns:w16cex="http://schemas.microsoft.com/office/word/2018/wordml/cex" xmlns:w16cid="http://schemas.microsoft.com/office/word/2016/wordml/cid" xmlns:w16="http://schemas.microsoft.com/office/word/2018/wordml" xmlns:w16sdtdh="http://schemas.microsoft.com/office/word/2020/wordml/sdtdatahash" xmlns:w16se="http://schemas.microsoft.com/office/word/2015/wordml/symex" xmlns:wpg="http://schemas.microsoft.com/office/word/2010/wordprocessingGroup" xmlns:wpi="http://schemas.microsoft.com/office/word/2010/wordprocessingInk" xmlns:wne="http://schemas.microsoft.com/office/word/2006/wordml" xmlns:wps="http://schemas.microsoft.com/office/word/2010/wordprocessingShape" mc:Ignorable="w14 w15 w16se w16cid w16 w16cex w16sdtdh wp14">
   <w:body>
     <w:p>
       <w:pPr>
@@ -490,18 +490,24 @@
             </w:pPr>
             <w:bookmarkStart w:id="11" w:name="Dato"/>
             <w:r>
-              <w:t>18</w:t>
+              <w:t>21</w:t>
             </w:r>
             <w:r>
               <w:t xml:space="preserve"> </w:t>
             </w:r>
             <w:r>
-              <w:t>August</w:t>
+              <w:t>A</w:t>
             </w:r>
             <w:r>
-              <w:t xml:space="preserve"> 2020</w:t>
+              <w:t>pril</w:t>
+            </w:r>
+            <w:r>
+              <w:t xml:space="preserve"> 202</w:t>
             </w:r>
             <w:bookmarkEnd w:id="11"/>
+            <w:r>
+              <w:t>1</w:t>
+            </w:r>
           </w:p>
         </w:tc>
       </w:tr>
@@ -651,7 +657,7 @@
 </file>
 
 <file path=word/endnotes.xml><?xml version="1.0" encoding="utf-8"?>
-<w:endnotes xmlns:wpc="http://schemas.microsoft.com/office/word/2010/wordprocessingCanvas" xmlns:cx="http://schemas.microsoft.com/office/drawing/2014/chartex" xmlns:cx1="http://schemas.microsoft.com/office/drawing/2015/9/8/chartex" xmlns:cx2="http://schemas.microsoft.com/office/drawing/2015/10/21/chartex" xmlns:cx3="http://schemas.microsoft.com/office/drawing/2016/5/9/chartex" xmlns:cx4="http://schemas.microsoft.com/office/drawing/2016/5/10/chartex" xmlns:cx5="http://schemas.microsoft.com/office/drawing/2016/5/11/chartex" xmlns:cx6="http://schemas.microsoft.com/office/drawing/2016/5/12/chartex" xmlns:cx7="http://schemas.microsoft.com/office/drawing/2016/5/13/chartex" xmlns:cx8="http://schemas.microsoft.com/office/drawing/2016/5/14/chartex" xmlns:mc="http://schemas.openxmlformats.org/markup-compatibility/2006" xmlns:aink="http://schemas.microsoft.com/office/drawing/2016/ink" xmlns:am3d="http://schemas.microsoft.com/office/drawing/2017/model3d" xmlns:o="urn:schemas-microsoft-com:office:office" xmlns:r="http://schemas.openxmlformats.org/officeDocument/2006/relationships" xmlns:m="http://schemas.openxmlformats.org/officeDocument/2006/math" xmlns:v="urn:schemas-microsoft-com:vml" xmlns:wp14="http://schemas.microsoft.com/office/word/2010/wordprocessingDrawing" xmlns:wp="http://schemas.openxmlformats.org/drawingml/2006/wordprocessingDrawing" xmlns:w10="urn:schemas-microsoft-com:office:word" xmlns:w="http://schemas.openxmlformats.org/wordprocessingml/2006/main" xmlns:w14="http://schemas.microsoft.com/office/word/2010/wordml" xmlns:w15="http://schemas.microsoft.com/office/word/2012/wordml" xmlns:w16cex="http://schemas.microsoft.com/office/word/2018/wordml/cex" xmlns:w16cid="http://schemas.microsoft.com/office/word/2016/wordml/cid" xmlns:w16="http://schemas.microsoft.com/office/word/2018/wordml" xmlns:w16se="http://schemas.microsoft.com/office/word/2015/wordml/symex" xmlns:wpg="http://schemas.microsoft.com/office/word/2010/wordprocessingGroup" xmlns:wpi="http://schemas.microsoft.com/office/word/2010/wordprocessingInk" xmlns:wne="http://schemas.microsoft.com/office/word/2006/wordml" xmlns:wps="http://schemas.microsoft.com/office/word/2010/wordprocessingShape" mc:Ignorable="w14 w15 w16se w16cid w16 w16cex wp14">
+<w:endnotes xmlns:wpc="http://schemas.microsoft.com/office/word/2010/wordprocessingCanvas" xmlns:cx="http://schemas.microsoft.com/office/drawing/2014/chartex" xmlns:cx1="http://schemas.microsoft.com/office/drawing/2015/9/8/chartex" xmlns:cx2="http://schemas.microsoft.com/office/drawing/2015/10/21/chartex" xmlns:cx3="http://schemas.microsoft.com/office/drawing/2016/5/9/chartex" xmlns:cx4="http://schemas.microsoft.com/office/drawing/2016/5/10/chartex" xmlns:cx5="http://schemas.microsoft.com/office/drawing/2016/5/11/chartex" xmlns:cx6="http://schemas.microsoft.com/office/drawing/2016/5/12/chartex" xmlns:cx7="http://schemas.microsoft.com/office/drawing/2016/5/13/chartex" xmlns:cx8="http://schemas.microsoft.com/office/drawing/2016/5/14/chartex" xmlns:mc="http://schemas.openxmlformats.org/markup-compatibility/2006" xmlns:aink="http://schemas.microsoft.com/office/drawing/2016/ink" xmlns:am3d="http://schemas.microsoft.com/office/drawing/2017/model3d" xmlns:o="urn:schemas-microsoft-com:office:office" xmlns:r="http://schemas.openxmlformats.org/officeDocument/2006/relationships" xmlns:m="http://schemas.openxmlformats.org/officeDocument/2006/math" xmlns:v="urn:schemas-microsoft-com:vml" xmlns:wp14="http://schemas.microsoft.com/office/word/2010/wordprocessingDrawing" xmlns:wp="http://schemas.openxmlformats.org/drawingml/2006/wordprocessingDrawing" xmlns:w10="urn:schemas-microsoft-com:office:word" xmlns:w="http://schemas.openxmlformats.org/wordprocessingml/2006/main" xmlns:w14="http://schemas.microsoft.com/office/word/2010/wordml" xmlns:w15="http://schemas.microsoft.com/office/word/2012/wordml" xmlns:w16cex="http://schemas.microsoft.com/office/word/2018/wordml/cex" xmlns:w16cid="http://schemas.microsoft.com/office/word/2016/wordml/cid" xmlns:w16="http://schemas.microsoft.com/office/word/2018/wordml" xmlns:w16sdtdh="http://schemas.microsoft.com/office/word/2020/wordml/sdtdatahash" xmlns:w16se="http://schemas.microsoft.com/office/word/2015/wordml/symex" xmlns:wpg="http://schemas.microsoft.com/office/word/2010/wordprocessingGroup" xmlns:wpi="http://schemas.microsoft.com/office/word/2010/wordprocessingInk" xmlns:wne="http://schemas.microsoft.com/office/word/2006/wordml" xmlns:wps="http://schemas.microsoft.com/office/word/2010/wordprocessingShape" mc:Ignorable="w14 w15 w16se w16cid w16 w16cex w16sdtdh wp14">
   <w:endnote w:type="separator" w:id="-1">
     <w:p>
       <w:r>
@@ -670,7 +676,7 @@
 </file>
 
 <file path=word/footer1.xml><?xml version="1.0" encoding="utf-8"?>
-<w:ftr xmlns:wpc="http://schemas.microsoft.com/office/word/2010/wordprocessingCanvas" xmlns:cx="http://schemas.microsoft.com/office/drawing/2014/chartex" xmlns:cx1="http://schemas.microsoft.com/office/drawing/2015/9/8/chartex" xmlns:cx2="http://schemas.microsoft.com/office/drawing/2015/10/21/chartex" xmlns:cx3="http://schemas.microsoft.com/office/drawing/2016/5/9/chartex" xmlns:cx4="http://schemas.microsoft.com/office/drawing/2016/5/10/chartex" xmlns:cx5="http://schemas.microsoft.com/office/drawing/2016/5/11/chartex" xmlns:cx6="http://schemas.microsoft.com/office/drawing/2016/5/12/chartex" xmlns:cx7="http://schemas.microsoft.com/office/drawing/2016/5/13/chartex" xmlns:cx8="http://schemas.microsoft.com/office/drawing/2016/5/14/chartex" xmlns:mc="http://schemas.openxmlformats.org/markup-compatibility/2006" xmlns:aink="http://schemas.microsoft.com/office/drawing/2016/ink" xmlns:am3d="http://schemas.microsoft.com/office/drawing/2017/model3d" xmlns:o="urn:schemas-microsoft-com:office:office" xmlns:r="http://schemas.openxmlformats.org/officeDocument/2006/relationships" xmlns:m="http://schemas.openxmlformats.org/officeDocument/2006/math" xmlns:v="urn:schemas-microsoft-com:vml" xmlns:wp14="http://schemas.microsoft.com/office/word/2010/wordprocessingDrawing" xmlns:wp="http://schemas.openxmlformats.org/drawingml/2006/wordprocessingDrawing" xmlns:w10="urn:schemas-microsoft-com:office:word" xmlns:w="http://schemas.openxmlformats.org/wordprocessingml/2006/main" xmlns:w14="http://schemas.microsoft.com/office/word/2010/wordml" xmlns:w15="http://schemas.microsoft.com/office/word/2012/wordml" xmlns:w16cex="http://schemas.microsoft.com/office/word/2018/wordml/cex" xmlns:w16cid="http://schemas.microsoft.com/office/word/2016/wordml/cid" xmlns:w16="http://schemas.microsoft.com/office/word/2018/wordml" xmlns:w16se="http://schemas.microsoft.com/office/word/2015/wordml/symex" xmlns:wpg="http://schemas.microsoft.com/office/word/2010/wordprocessingGroup" xmlns:wpi="http://schemas.microsoft.com/office/word/2010/wordprocessingInk" xmlns:wne="http://schemas.microsoft.com/office/word/2006/wordml" xmlns:wps="http://schemas.microsoft.com/office/word/2010/wordprocessingShape" mc:Ignorable="w14 w15 w16se w16cid w16 w16cex wp14">
+<w:ftr xmlns:wpc="http://schemas.microsoft.com/office/word/2010/wordprocessingCanvas" xmlns:cx="http://schemas.microsoft.com/office/drawing/2014/chartex" xmlns:cx1="http://schemas.microsoft.com/office/drawing/2015/9/8/chartex" xmlns:cx2="http://schemas.microsoft.com/office/drawing/2015/10/21/chartex" xmlns:cx3="http://schemas.microsoft.com/office/drawing/2016/5/9/chartex" xmlns:cx4="http://schemas.microsoft.com/office/drawing/2016/5/10/chartex" xmlns:cx5="http://schemas.microsoft.com/office/drawing/2016/5/11/chartex" xmlns:cx6="http://schemas.microsoft.com/office/drawing/2016/5/12/chartex" xmlns:cx7="http://schemas.microsoft.com/office/drawing/2016/5/13/chartex" xmlns:cx8="http://schemas.microsoft.com/office/drawing/2016/5/14/chartex" xmlns:mc="http://schemas.openxmlformats.org/markup-compatibility/2006" xmlns:aink="http://schemas.microsoft.com/office/drawing/2016/ink" xmlns:am3d="http://schemas.microsoft.com/office/drawing/2017/model3d" xmlns:o="urn:schemas-microsoft-com:office:office" xmlns:r="http://schemas.openxmlformats.org/officeDocument/2006/relationships" xmlns:m="http://schemas.openxmlformats.org/officeDocument/2006/math" xmlns:v="urn:schemas-microsoft-com:vml" xmlns:wp14="http://schemas.microsoft.com/office/word/2010/wordprocessingDrawing" xmlns:wp="http://schemas.openxmlformats.org/drawingml/2006/wordprocessingDrawing" xmlns:w10="urn:schemas-microsoft-com:office:word" xmlns:w="http://schemas.openxmlformats.org/wordprocessingml/2006/main" xmlns:w14="http://schemas.microsoft.com/office/word/2010/wordml" xmlns:w15="http://schemas.microsoft.com/office/word/2012/wordml" xmlns:w16cex="http://schemas.microsoft.com/office/word/2018/wordml/cex" xmlns:w16cid="http://schemas.microsoft.com/office/word/2016/wordml/cid" xmlns:w16="http://schemas.microsoft.com/office/word/2018/wordml" xmlns:w16sdtdh="http://schemas.microsoft.com/office/word/2020/wordml/sdtdatahash" xmlns:w16se="http://schemas.microsoft.com/office/word/2015/wordml/symex" xmlns:wpg="http://schemas.microsoft.com/office/word/2010/wordprocessingGroup" xmlns:wpi="http://schemas.microsoft.com/office/word/2010/wordprocessingInk" xmlns:wne="http://schemas.microsoft.com/office/word/2006/wordml" xmlns:wps="http://schemas.microsoft.com/office/word/2010/wordprocessingShape" mc:Ignorable="w14 w15 w16se w16cid w16 w16cex w16sdtdh wp14">
   <w:p>
     <w:pPr>
       <w:pStyle w:val="Footer"/>
@@ -747,7 +753,7 @@
 </file>
 
 <file path=word/footer2.xml><?xml version="1.0" encoding="utf-8"?>
-<w:ftr xmlns:wpc="http://schemas.microsoft.com/office/word/2010/wordprocessingCanvas" xmlns:cx="http://schemas.microsoft.com/office/drawing/2014/chartex" xmlns:cx1="http://schemas.microsoft.com/office/drawing/2015/9/8/chartex" xmlns:cx2="http://schemas.microsoft.com/office/drawing/2015/10/21/chartex" xmlns:cx3="http://schemas.microsoft.com/office/drawing/2016/5/9/chartex" xmlns:cx4="http://schemas.microsoft.com/office/drawing/2016/5/10/chartex" xmlns:cx5="http://schemas.microsoft.com/office/drawing/2016/5/11/chartex" xmlns:cx6="http://schemas.microsoft.com/office/drawing/2016/5/12/chartex" xmlns:cx7="http://schemas.microsoft.com/office/drawing/2016/5/13/chartex" xmlns:cx8="http://schemas.microsoft.com/office/drawing/2016/5/14/chartex" xmlns:mc="http://schemas.openxmlformats.org/markup-compatibility/2006" xmlns:aink="http://schemas.microsoft.com/office/drawing/2016/ink" xmlns:am3d="http://schemas.microsoft.com/office/drawing/2017/model3d" xmlns:o="urn:schemas-microsoft-com:office:office" xmlns:r="http://schemas.openxmlformats.org/officeDocument/2006/relationships" xmlns:m="http://schemas.openxmlformats.org/officeDocument/2006/math" xmlns:v="urn:schemas-microsoft-com:vml" xmlns:wp14="http://schemas.microsoft.com/office/word/2010/wordprocessingDrawing" xmlns:wp="http://schemas.openxmlformats.org/drawingml/2006/wordprocessingDrawing" xmlns:w10="urn:schemas-microsoft-com:office:word" xmlns:w="http://schemas.openxmlformats.org/wordprocessingml/2006/main" xmlns:w14="http://schemas.microsoft.com/office/word/2010/wordml" xmlns:w15="http://schemas.microsoft.com/office/word/2012/wordml" xmlns:w16cex="http://schemas.microsoft.com/office/word/2018/wordml/cex" xmlns:w16cid="http://schemas.microsoft.com/office/word/2016/wordml/cid" xmlns:w16="http://schemas.microsoft.com/office/word/2018/wordml" xmlns:w16se="http://schemas.microsoft.com/office/word/2015/wordml/symex" xmlns:wpg="http://schemas.microsoft.com/office/word/2010/wordprocessingGroup" xmlns:wpi="http://schemas.microsoft.com/office/word/2010/wordprocessingInk" xmlns:wne="http://schemas.microsoft.com/office/word/2006/wordml" xmlns:wps="http://schemas.microsoft.com/office/word/2010/wordprocessingShape" mc:Ignorable="w14 w15 w16se w16cid w16 w16cex wp14">
+<w:ftr xmlns:wpc="http://schemas.microsoft.com/office/word/2010/wordprocessingCanvas" xmlns:cx="http://schemas.microsoft.com/office/drawing/2014/chartex" xmlns:cx1="http://schemas.microsoft.com/office/drawing/2015/9/8/chartex" xmlns:cx2="http://schemas.microsoft.com/office/drawing/2015/10/21/chartex" xmlns:cx3="http://schemas.microsoft.com/office/drawing/2016/5/9/chartex" xmlns:cx4="http://schemas.microsoft.com/office/drawing/2016/5/10/chartex" xmlns:cx5="http://schemas.microsoft.com/office/drawing/2016/5/11/chartex" xmlns:cx6="http://schemas.microsoft.com/office/drawing/2016/5/12/chartex" xmlns:cx7="http://schemas.microsoft.com/office/drawing/2016/5/13/chartex" xmlns:cx8="http://schemas.microsoft.com/office/drawing/2016/5/14/chartex" xmlns:mc="http://schemas.openxmlformats.org/markup-compatibility/2006" xmlns:aink="http://schemas.microsoft.com/office/drawing/2016/ink" xmlns:am3d="http://schemas.microsoft.com/office/drawing/2017/model3d" xmlns:o="urn:schemas-microsoft-com:office:office" xmlns:r="http://schemas.openxmlformats.org/officeDocument/2006/relationships" xmlns:m="http://schemas.openxmlformats.org/officeDocument/2006/math" xmlns:v="urn:schemas-microsoft-com:vml" xmlns:wp14="http://schemas.microsoft.com/office/word/2010/wordprocessingDrawing" xmlns:wp="http://schemas.openxmlformats.org/drawingml/2006/wordprocessingDrawing" xmlns:w10="urn:schemas-microsoft-com:office:word" xmlns:w="http://schemas.openxmlformats.org/wordprocessingml/2006/main" xmlns:w14="http://schemas.microsoft.com/office/word/2010/wordml" xmlns:w15="http://schemas.microsoft.com/office/word/2012/wordml" xmlns:w16cex="http://schemas.microsoft.com/office/word/2018/wordml/cex" xmlns:w16cid="http://schemas.microsoft.com/office/word/2016/wordml/cid" xmlns:w16="http://schemas.microsoft.com/office/word/2018/wordml" xmlns:w16sdtdh="http://schemas.microsoft.com/office/word/2020/wordml/sdtdatahash" xmlns:w16se="http://schemas.microsoft.com/office/word/2015/wordml/symex" xmlns:wpg="http://schemas.microsoft.com/office/word/2010/wordprocessingGroup" xmlns:wpi="http://schemas.microsoft.com/office/word/2010/wordprocessingInk" xmlns:wne="http://schemas.microsoft.com/office/word/2006/wordml" xmlns:wps="http://schemas.microsoft.com/office/word/2010/wordprocessingShape" mc:Ignorable="w14 w15 w16se w16cid w16 w16cex w16sdtdh wp14">
   <w:p>
     <w:pPr>
       <w:pStyle w:val="Footer"/>
@@ -824,7 +830,7 @@
 </file>
 
 <file path=word/footnotes.xml><?xml version="1.0" encoding="utf-8"?>
-<w:footnotes xmlns:wpc="http://schemas.microsoft.com/office/word/2010/wordprocessingCanvas" xmlns:cx="http://schemas.microsoft.com/office/drawing/2014/chartex" xmlns:cx1="http://schemas.microsoft.com/office/drawing/2015/9/8/chartex" xmlns:cx2="http://schemas.microsoft.com/office/drawing/2015/10/21/chartex" xmlns:cx3="http://schemas.microsoft.com/office/drawing/2016/5/9/chartex" xmlns:cx4="http://schemas.microsoft.com/office/drawing/2016/5/10/chartex" xmlns:cx5="http://schemas.microsoft.com/office/drawing/2016/5/11/chartex" xmlns:cx6="http://schemas.microsoft.com/office/drawing/2016/5/12/chartex" xmlns:cx7="http://schemas.microsoft.com/office/drawing/2016/5/13/chartex" xmlns:cx8="http://schemas.microsoft.com/office/drawing/2016/5/14/chartex" xmlns:mc="http://schemas.openxmlformats.org/markup-compatibility/2006" xmlns:aink="http://schemas.microsoft.com/office/drawing/2016/ink" xmlns:am3d="http://schemas.microsoft.com/office/drawing/2017/model3d" xmlns:o="urn:schemas-microsoft-com:office:office" xmlns:r="http://schemas.openxmlformats.org/officeDocument/2006/relationships" xmlns:m="http://schemas.openxmlformats.org/officeDocument/2006/math" xmlns:v="urn:schemas-microsoft-com:vml" xmlns:wp14="http://schemas.microsoft.com/office/word/2010/wordprocessingDrawing" xmlns:wp="http://schemas.openxmlformats.org/drawingml/2006/wordprocessingDrawing" xmlns:w10="urn:schemas-microsoft-com:office:word" xmlns:w="http://schemas.openxmlformats.org/wordprocessingml/2006/main" xmlns:w14="http://schemas.microsoft.com/office/word/2010/wordml" xmlns:w15="http://schemas.microsoft.com/office/word/2012/wordml" xmlns:w16cex="http://schemas.microsoft.com/office/word/2018/wordml/cex" xmlns:w16cid="http://schemas.microsoft.com/office/word/2016/wordml/cid" xmlns:w16="http://schemas.microsoft.com/office/word/2018/wordml" xmlns:w16se="http://schemas.microsoft.com/office/word/2015/wordml/symex" xmlns:wpg="http://schemas.microsoft.com/office/word/2010/wordprocessingGroup" xmlns:wpi="http://schemas.microsoft.com/office/word/2010/wordprocessingInk" xmlns:wne="http://schemas.microsoft.com/office/word/2006/wordml" xmlns:wps="http://schemas.microsoft.com/office/word/2010/wordprocessingShape" mc:Ignorable="w14 w15 w16se w16cid w16 w16cex wp14">
+<w:footnotes xmlns:wpc="http://schemas.microsoft.com/office/word/2010/wordprocessingCanvas" xmlns:cx="http://schemas.microsoft.com/office/drawing/2014/chartex" xmlns:cx1="http://schemas.microsoft.com/office/drawing/2015/9/8/chartex" xmlns:cx2="http://schemas.microsoft.com/office/drawing/2015/10/21/chartex" xmlns:cx3="http://schemas.microsoft.com/office/drawing/2016/5/9/chartex" xmlns:cx4="http://schemas.microsoft.com/office/drawing/2016/5/10/chartex" xmlns:cx5="http://schemas.microsoft.com/office/drawing/2016/5/11/chartex" xmlns:cx6="http://schemas.microsoft.com/office/drawing/2016/5/12/chartex" xmlns:cx7="http://schemas.microsoft.com/office/drawing/2016/5/13/chartex" xmlns:cx8="http://schemas.microsoft.com/office/drawing/2016/5/14/chartex" xmlns:mc="http://schemas.openxmlformats.org/markup-compatibility/2006" xmlns:aink="http://schemas.microsoft.com/office/drawing/2016/ink" xmlns:am3d="http://schemas.microsoft.com/office/drawing/2017/model3d" xmlns:o="urn:schemas-microsoft-com:office:office" xmlns:r="http://schemas.openxmlformats.org/officeDocument/2006/relationships" xmlns:m="http://schemas.openxmlformats.org/officeDocument/2006/math" xmlns:v="urn:schemas-microsoft-com:vml" xmlns:wp14="http://schemas.microsoft.com/office/word/2010/wordprocessingDrawing" xmlns:wp="http://schemas.openxmlformats.org/drawingml/2006/wordprocessingDrawing" xmlns:w10="urn:schemas-microsoft-com:office:word" xmlns:w="http://schemas.openxmlformats.org/wordprocessingml/2006/main" xmlns:w14="http://schemas.microsoft.com/office/word/2010/wordml" xmlns:w15="http://schemas.microsoft.com/office/word/2012/wordml" xmlns:w16cex="http://schemas.microsoft.com/office/word/2018/wordml/cex" xmlns:w16cid="http://schemas.microsoft.com/office/word/2016/wordml/cid" xmlns:w16="http://schemas.microsoft.com/office/word/2018/wordml" xmlns:w16sdtdh="http://schemas.microsoft.com/office/word/2020/wordml/sdtdatahash" xmlns:w16se="http://schemas.microsoft.com/office/word/2015/wordml/symex" xmlns:wpg="http://schemas.microsoft.com/office/word/2010/wordprocessingGroup" xmlns:wpi="http://schemas.microsoft.com/office/word/2010/wordprocessingInk" xmlns:wne="http://schemas.microsoft.com/office/word/2006/wordml" xmlns:wps="http://schemas.microsoft.com/office/word/2010/wordprocessingShape" mc:Ignorable="w14 w15 w16se w16cid w16 w16cex w16sdtdh wp14">
   <w:footnote w:type="separator" w:id="-1">
     <w:p>
       <w:r>
@@ -843,7 +849,7 @@
 </file>
 
 <file path=word/header1.xml><?xml version="1.0" encoding="utf-8"?>
-<w:hdr xmlns:wpc="http://schemas.microsoft.com/office/word/2010/wordprocessingCanvas" xmlns:cx="http://schemas.microsoft.com/office/drawing/2014/chartex" xmlns:cx1="http://schemas.microsoft.com/office/drawing/2015/9/8/chartex" xmlns:cx2="http://schemas.microsoft.com/office/drawing/2015/10/21/chartex" xmlns:cx3="http://schemas.microsoft.com/office/drawing/2016/5/9/chartex" xmlns:cx4="http://schemas.microsoft.com/office/drawing/2016/5/10/chartex" xmlns:cx5="http://schemas.microsoft.com/office/drawing/2016/5/11/chartex" xmlns:cx6="http://schemas.microsoft.com/office/drawing/2016/5/12/chartex" xmlns:cx7="http://schemas.microsoft.com/office/drawing/2016/5/13/chartex" xmlns:cx8="http://schemas.microsoft.com/office/drawing/2016/5/14/chartex" xmlns:mc="http://schemas.openxmlformats.org/markup-compatibility/2006" xmlns:aink="http://schemas.microsoft.com/office/drawing/2016/ink" xmlns:am3d="http://schemas.microsoft.com/office/drawing/2017/model3d" xmlns:o="urn:schemas-microsoft-com:office:office" xmlns:r="http://schemas.openxmlformats.org/officeDocument/2006/relationships" xmlns:m="http://schemas.openxmlformats.org/officeDocument/2006/math" xmlns:v="urn:schemas-microsoft-com:vml" xmlns:wp14="http://schemas.microsoft.com/office/word/2010/wordprocessingDrawing" xmlns:wp="http://schemas.openxmlformats.org/drawingml/2006/wordprocessingDrawing" xmlns:w10="urn:schemas-microsoft-com:office:word" xmlns:w="http://schemas.openxmlformats.org/wordprocessingml/2006/main" xmlns:w14="http://schemas.microsoft.com/office/word/2010/wordml" xmlns:w15="http://schemas.microsoft.com/office/word/2012/wordml" xmlns:w16cex="http://schemas.microsoft.com/office/word/2018/wordml/cex" xmlns:w16cid="http://schemas.microsoft.com/office/word/2016/wordml/cid" xmlns:w16="http://schemas.microsoft.com/office/word/2018/wordml" xmlns:w16se="http://schemas.microsoft.com/office/word/2015/wordml/symex" xmlns:wpg="http://schemas.microsoft.com/office/word/2010/wordprocessingGroup" xmlns:wpi="http://schemas.microsoft.com/office/word/2010/wordprocessingInk" xmlns:wne="http://schemas.microsoft.com/office/word/2006/wordml" xmlns:wps="http://schemas.microsoft.com/office/word/2010/wordprocessingShape" mc:Ignorable="w14 w15 w16se w16cid w16 w16cex wp14">
+<w:hdr xmlns:wpc="http://schemas.microsoft.com/office/word/2010/wordprocessingCanvas" xmlns:cx="http://schemas.microsoft.com/office/drawing/2014/chartex" xmlns:cx1="http://schemas.microsoft.com/office/drawing/2015/9/8/chartex" xmlns:cx2="http://schemas.microsoft.com/office/drawing/2015/10/21/chartex" xmlns:cx3="http://schemas.microsoft.com/office/drawing/2016/5/9/chartex" xmlns:cx4="http://schemas.microsoft.com/office/drawing/2016/5/10/chartex" xmlns:cx5="http://schemas.microsoft.com/office/drawing/2016/5/11/chartex" xmlns:cx6="http://schemas.microsoft.com/office/drawing/2016/5/12/chartex" xmlns:cx7="http://schemas.microsoft.com/office/drawing/2016/5/13/chartex" xmlns:cx8="http://schemas.microsoft.com/office/drawing/2016/5/14/chartex" xmlns:mc="http://schemas.openxmlformats.org/markup-compatibility/2006" xmlns:aink="http://schemas.microsoft.com/office/drawing/2016/ink" xmlns:am3d="http://schemas.microsoft.com/office/drawing/2017/model3d" xmlns:o="urn:schemas-microsoft-com:office:office" xmlns:r="http://schemas.openxmlformats.org/officeDocument/2006/relationships" xmlns:m="http://schemas.openxmlformats.org/officeDocument/2006/math" xmlns:v="urn:schemas-microsoft-com:vml" xmlns:wp14="http://schemas.microsoft.com/office/word/2010/wordprocessingDrawing" xmlns:wp="http://schemas.openxmlformats.org/drawingml/2006/wordprocessingDrawing" xmlns:w10="urn:schemas-microsoft-com:office:word" xmlns:w="http://schemas.openxmlformats.org/wordprocessingml/2006/main" xmlns:w14="http://schemas.microsoft.com/office/word/2010/wordml" xmlns:w15="http://schemas.microsoft.com/office/word/2012/wordml" xmlns:w16cex="http://schemas.microsoft.com/office/word/2018/wordml/cex" xmlns:w16cid="http://schemas.microsoft.com/office/word/2016/wordml/cid" xmlns:w16="http://schemas.microsoft.com/office/word/2018/wordml" xmlns:w16sdtdh="http://schemas.microsoft.com/office/word/2020/wordml/sdtdatahash" xmlns:w16se="http://schemas.microsoft.com/office/word/2015/wordml/symex" xmlns:wpg="http://schemas.microsoft.com/office/word/2010/wordprocessingGroup" xmlns:wpi="http://schemas.microsoft.com/office/word/2010/wordprocessingInk" xmlns:wne="http://schemas.microsoft.com/office/word/2006/wordml" xmlns:wps="http://schemas.microsoft.com/office/word/2010/wordprocessingShape" mc:Ignorable="w14 w15 w16se w16cid w16 w16cex w16sdtdh wp14">
   <w:p>
     <w:pPr>
       <w:pStyle w:val="Header"/>
@@ -855,7 +861,7 @@
 </file>
 
 <file path=word/header2.xml><?xml version="1.0" encoding="utf-8"?>
-<w:hdr xmlns:wpc="http://schemas.microsoft.com/office/word/2010/wordprocessingCanvas" xmlns:cx="http://schemas.microsoft.com/office/drawing/2014/chartex" xmlns:cx1="http://schemas.microsoft.com/office/drawing/2015/9/8/chartex" xmlns:cx2="http://schemas.microsoft.com/office/drawing/2015/10/21/chartex" xmlns:cx3="http://schemas.microsoft.com/office/drawing/2016/5/9/chartex" xmlns:cx4="http://schemas.microsoft.com/office/drawing/2016/5/10/chartex" xmlns:cx5="http://schemas.microsoft.com/office/drawing/2016/5/11/chartex" xmlns:cx6="http://schemas.microsoft.com/office/drawing/2016/5/12/chartex" xmlns:cx7="http://schemas.microsoft.com/office/drawing/2016/5/13/chartex" xmlns:cx8="http://schemas.microsoft.com/office/drawing/2016/5/14/chartex" xmlns:mc="http://schemas.openxmlformats.org/markup-compatibility/2006" xmlns:aink="http://schemas.microsoft.com/office/drawing/2016/ink" xmlns:am3d="http://schemas.microsoft.com/office/drawing/2017/model3d" xmlns:o="urn:schemas-microsoft-com:office:office" xmlns:r="http://schemas.openxmlformats.org/officeDocument/2006/relationships" xmlns:m="http://schemas.openxmlformats.org/officeDocument/2006/math" xmlns:v="urn:schemas-microsoft-com:vml" xmlns:wp14="http://schemas.microsoft.com/office/word/2010/wordprocessingDrawing" xmlns:wp="http://schemas.openxmlformats.org/drawingml/2006/wordprocessingDrawing" xmlns:w10="urn:schemas-microsoft-com:office:word" xmlns:w="http://schemas.openxmlformats.org/wordprocessingml/2006/main" xmlns:w14="http://schemas.microsoft.com/office/word/2010/wordml" xmlns:w15="http://schemas.microsoft.com/office/word/2012/wordml" xmlns:w16cex="http://schemas.microsoft.com/office/word/2018/wordml/cex" xmlns:w16cid="http://schemas.microsoft.com/office/word/2016/wordml/cid" xmlns:w16="http://schemas.microsoft.com/office/word/2018/wordml" xmlns:w16se="http://schemas.microsoft.com/office/word/2015/wordml/symex" xmlns:wpg="http://schemas.microsoft.com/office/word/2010/wordprocessingGroup" xmlns:wpi="http://schemas.microsoft.com/office/word/2010/wordprocessingInk" xmlns:wne="http://schemas.microsoft.com/office/word/2006/wordml" xmlns:wps="http://schemas.microsoft.com/office/word/2010/wordprocessingShape" mc:Ignorable="w14 w15 w16se w16cid w16 w16cex wp14">
+<w:hdr xmlns:wpc="http://schemas.microsoft.com/office/word/2010/wordprocessingCanvas" xmlns:cx="http://schemas.microsoft.com/office/drawing/2014/chartex" xmlns:cx1="http://schemas.microsoft.com/office/drawing/2015/9/8/chartex" xmlns:cx2="http://schemas.microsoft.com/office/drawing/2015/10/21/chartex" xmlns:cx3="http://schemas.microsoft.com/office/drawing/2016/5/9/chartex" xmlns:cx4="http://schemas.microsoft.com/office/drawing/2016/5/10/chartex" xmlns:cx5="http://schemas.microsoft.com/office/drawing/2016/5/11/chartex" xmlns:cx6="http://schemas.microsoft.com/office/drawing/2016/5/12/chartex" xmlns:cx7="http://schemas.microsoft.com/office/drawing/2016/5/13/chartex" xmlns:cx8="http://schemas.microsoft.com/office/drawing/2016/5/14/chartex" xmlns:mc="http://schemas.openxmlformats.org/markup-compatibility/2006" xmlns:aink="http://schemas.microsoft.com/office/drawing/2016/ink" xmlns:am3d="http://schemas.microsoft.com/office/drawing/2017/model3d" xmlns:o="urn:schemas-microsoft-com:office:office" xmlns:r="http://schemas.openxmlformats.org/officeDocument/2006/relationships" xmlns:m="http://schemas.openxmlformats.org/officeDocument/2006/math" xmlns:v="urn:schemas-microsoft-com:vml" xmlns:wp14="http://schemas.microsoft.com/office/word/2010/wordprocessingDrawing" xmlns:wp="http://schemas.openxmlformats.org/drawingml/2006/wordprocessingDrawing" xmlns:w10="urn:schemas-microsoft-com:office:word" xmlns:w="http://schemas.openxmlformats.org/wordprocessingml/2006/main" xmlns:w14="http://schemas.microsoft.com/office/word/2010/wordml" xmlns:w15="http://schemas.microsoft.com/office/word/2012/wordml" xmlns:w16cex="http://schemas.microsoft.com/office/word/2018/wordml/cex" xmlns:w16cid="http://schemas.microsoft.com/office/word/2016/wordml/cid" xmlns:w16="http://schemas.microsoft.com/office/word/2018/wordml" xmlns:w16sdtdh="http://schemas.microsoft.com/office/word/2020/wordml/sdtdatahash" xmlns:w16se="http://schemas.microsoft.com/office/word/2015/wordml/symex" xmlns:wpg="http://schemas.microsoft.com/office/word/2010/wordprocessingGroup" xmlns:wpi="http://schemas.microsoft.com/office/word/2010/wordprocessingInk" xmlns:wne="http://schemas.microsoft.com/office/word/2006/wordml" xmlns:wps="http://schemas.microsoft.com/office/word/2010/wordprocessingShape" mc:Ignorable="w14 w15 w16se w16cid w16 w16cex w16sdtdh wp14">
   <w:p>
     <w:pPr>
       <w:pStyle w:val="Header"/>
@@ -927,7 +933,7 @@
 </file>
 
 <file path=word/numbering.xml><?xml version="1.0" encoding="utf-8"?>
-<w:numbering xmlns:wpc="http://schemas.microsoft.com/office/word/2010/wordprocessingCanvas" xmlns:cx="http://schemas.microsoft.com/office/drawing/2014/chartex" xmlns:cx1="http://schemas.microsoft.com/office/drawing/2015/9/8/chartex" xmlns:cx2="http://schemas.microsoft.com/office/drawing/2015/10/21/chartex" xmlns:cx3="http://schemas.microsoft.com/office/drawing/2016/5/9/chartex" xmlns:cx4="http://schemas.microsoft.com/office/drawing/2016/5/10/chartex" xmlns:cx5="http://schemas.microsoft.com/office/drawing/2016/5/11/chartex" xmlns:cx6="http://schemas.microsoft.com/office/drawing/2016/5/12/chartex" xmlns:cx7="http://schemas.microsoft.com/office/drawing/2016/5/13/chartex" xmlns:cx8="http://schemas.microsoft.com/office/drawing/2016/5/14/chartex" xmlns:mc="http://schemas.openxmlformats.org/markup-compatibility/2006" xmlns:aink="http://schemas.microsoft.com/office/drawing/2016/ink" xmlns:am3d="http://schemas.microsoft.com/office/drawing/2017/model3d" xmlns:o="urn:schemas-microsoft-com:office:office" xmlns:r="http://schemas.openxmlformats.org/officeDocument/2006/relationships" xmlns:m="http://schemas.openxmlformats.org/officeDocument/2006/math" xmlns:v="urn:schemas-microsoft-com:vml" xmlns:wp14="http://schemas.microsoft.com/office/word/2010/wordprocessingDrawing" xmlns:wp="http://schemas.openxmlformats.org/drawingml/2006/wordprocessingDrawing" xmlns:w10="urn:schemas-microsoft-com:office:word" xmlns:w="http://schemas.openxmlformats.org/wordprocessingml/2006/main" xmlns:w14="http://schemas.microsoft.com/office/word/2010/wordml" xmlns:w15="http://schemas.microsoft.com/office/word/2012/wordml" xmlns:w16cex="http://schemas.microsoft.com/office/word/2018/wordml/cex" xmlns:w16cid="http://schemas.microsoft.com/office/word/2016/wordml/cid" xmlns:w16="http://schemas.microsoft.com/office/word/2018/wordml" xmlns:w16se="http://schemas.microsoft.com/office/word/2015/wordml/symex" xmlns:wpg="http://schemas.microsoft.com/office/word/2010/wordprocessingGroup" xmlns:wpi="http://schemas.microsoft.com/office/word/2010/wordprocessingInk" xmlns:wne="http://schemas.microsoft.com/office/word/2006/wordml" xmlns:wps="http://schemas.microsoft.com/office/word/2010/wordprocessingShape" mc:Ignorable="w14 w15 w16se w16cid w16 w16cex wp14">
+<w:numbering xmlns:wpc="http://schemas.microsoft.com/office/word/2010/wordprocessingCanvas" xmlns:cx="http://schemas.microsoft.com/office/drawing/2014/chartex" xmlns:cx1="http://schemas.microsoft.com/office/drawing/2015/9/8/chartex" xmlns:cx2="http://schemas.microsoft.com/office/drawing/2015/10/21/chartex" xmlns:cx3="http://schemas.microsoft.com/office/drawing/2016/5/9/chartex" xmlns:cx4="http://schemas.microsoft.com/office/drawing/2016/5/10/chartex" xmlns:cx5="http://schemas.microsoft.com/office/drawing/2016/5/11/chartex" xmlns:cx6="http://schemas.microsoft.com/office/drawing/2016/5/12/chartex" xmlns:cx7="http://schemas.microsoft.com/office/drawing/2016/5/13/chartex" xmlns:cx8="http://schemas.microsoft.com/office/drawing/2016/5/14/chartex" xmlns:mc="http://schemas.openxmlformats.org/markup-compatibility/2006" xmlns:aink="http://schemas.microsoft.com/office/drawing/2016/ink" xmlns:am3d="http://schemas.microsoft.com/office/drawing/2017/model3d" xmlns:o="urn:schemas-microsoft-com:office:office" xmlns:r="http://schemas.openxmlformats.org/officeDocument/2006/relationships" xmlns:m="http://schemas.openxmlformats.org/officeDocument/2006/math" xmlns:v="urn:schemas-microsoft-com:vml" xmlns:wp14="http://schemas.microsoft.com/office/word/2010/wordprocessingDrawing" xmlns:wp="http://schemas.openxmlformats.org/drawingml/2006/wordprocessingDrawing" xmlns:w10="urn:schemas-microsoft-com:office:word" xmlns:w="http://schemas.openxmlformats.org/wordprocessingml/2006/main" xmlns:w14="http://schemas.microsoft.com/office/word/2010/wordml" xmlns:w15="http://schemas.microsoft.com/office/word/2012/wordml" xmlns:w16cex="http://schemas.microsoft.com/office/word/2018/wordml/cex" xmlns:w16cid="http://schemas.microsoft.com/office/word/2016/wordml/cid" xmlns:w16="http://schemas.microsoft.com/office/word/2018/wordml" xmlns:w16sdtdh="http://schemas.microsoft.com/office/word/2020/wordml/sdtdatahash" xmlns:w16se="http://schemas.microsoft.com/office/word/2015/wordml/symex" xmlns:wpg="http://schemas.microsoft.com/office/word/2010/wordprocessingGroup" xmlns:wpi="http://schemas.microsoft.com/office/word/2010/wordprocessingInk" xmlns:wne="http://schemas.microsoft.com/office/word/2006/wordml" xmlns:wps="http://schemas.microsoft.com/office/word/2010/wordprocessingShape" mc:Ignorable="w14 w15 w16se w16cid w16 w16cex w16sdtdh wp14">
   <w:abstractNum w:abstractNumId="0" w15:restartNumberingAfterBreak="0">
     <w:nsid w:val="FFFFFF7C"/>
     <w:multiLevelType w:val="singleLevel"/>
@@ -1996,7 +2002,7 @@
 </file>
 
 <file path=word/styles.xml><?xml version="1.0" encoding="utf-8"?>
-<w:styles xmlns:mc="http://schemas.openxmlformats.org/markup-compatibility/2006" xmlns:r="http://schemas.openxmlformats.org/officeDocument/2006/relationships" xmlns:w="http://schemas.openxmlformats.org/wordprocessingml/2006/main" xmlns:w14="http://schemas.microsoft.com/office/word/2010/wordml" xmlns:w15="http://schemas.microsoft.com/office/word/2012/wordml" xmlns:w16cex="http://schemas.microsoft.com/office/word/2018/wordml/cex" xmlns:w16cid="http://schemas.microsoft.com/office/word/2016/wordml/cid" xmlns:w16="http://schemas.microsoft.com/office/word/2018/wordml" xmlns:w16se="http://schemas.microsoft.com/office/word/2015/wordml/symex" mc:Ignorable="w14 w15 w16se w16cid w16 w16cex">
+<w:styles xmlns:mc="http://schemas.openxmlformats.org/markup-compatibility/2006" xmlns:r="http://schemas.openxmlformats.org/officeDocument/2006/relationships" xmlns:w="http://schemas.openxmlformats.org/wordprocessingml/2006/main" xmlns:w14="http://schemas.microsoft.com/office/word/2010/wordml" xmlns:w15="http://schemas.microsoft.com/office/word/2012/wordml" xmlns:w16cex="http://schemas.microsoft.com/office/word/2018/wordml/cex" xmlns:w16cid="http://schemas.microsoft.com/office/word/2016/wordml/cid" xmlns:w16="http://schemas.microsoft.com/office/word/2018/wordml" xmlns:w16sdtdh="http://schemas.microsoft.com/office/word/2020/wordml/sdtdatahash" xmlns:w16se="http://schemas.microsoft.com/office/word/2015/wordml/symex" mc:Ignorable="w14 w15 w16se w16cid w16 w16cex w16sdtdh">
   <w:docDefaults>
     <w:rPrDefault>
       <w:rPr>
@@ -2161,7 +2167,7 @@
     <w:lsdException w:name="Table Web 2" w:semiHidden="1" w:unhideWhenUsed="1"/>
     <w:lsdException w:name="Table Web 3" w:semiHidden="1" w:unhideWhenUsed="1"/>
     <w:lsdException w:name="Balloon Text" w:semiHidden="1" w:unhideWhenUsed="1"/>
-    <w:lsdException w:name="Table Grid" w:semiHidden="1" w:uiPriority="59" w:unhideWhenUsed="1"/>
+    <w:lsdException w:name="Table Grid" w:uiPriority="59"/>
     <w:lsdException w:name="Table Theme" w:semiHidden="1" w:unhideWhenUsed="1"/>
     <w:lsdException w:name="Placeholder Text" w:semiHidden="1"/>
     <w:lsdException w:name="No Spacing" w:semiHidden="1" w:uiPriority="1" w:qFormat="1"/>

</xml_diff>